<commit_message>
Modificacion del BackEnd PAra subir Foto a Categoria
</commit_message>
<xml_diff>
--- a/Documentacion/Documentacion API.docx
+++ b/Documentacion/Documentacion API.docx
@@ -2766,8 +2766,6 @@
           </wp:inline>
         </w:drawing>
       </w:r>
-      <w:bookmarkStart w:id="0" w:name="_GoBack"/>
-      <w:bookmarkEnd w:id="0"/>
     </w:p>
     <w:p>
       <w:pPr>
@@ -4382,6 +4380,116 @@
                     <a:xfrm>
                       <a:off x="0" y="0"/>
                       <a:ext cx="5400040" cy="4260850"/>
+                    </a:xfrm>
+                    <a:prstGeom prst="rect">
+                      <a:avLst/>
+                    </a:prstGeom>
+                  </pic:spPr>
+                </pic:pic>
+              </a:graphicData>
+            </a:graphic>
+          </wp:inline>
+        </w:drawing>
+      </w:r>
+    </w:p>
+    <w:p>
+      <w:pPr>
+        <w:rPr>
+          <w:lang w:val="es-PE"/>
+        </w:rPr>
+      </w:pPr>
+      <w:r>
+        <w:rPr>
+          <w:lang w:val="es-PE"/>
+        </w:rPr>
+        <w:br w:type="page"/>
+      </w:r>
+    </w:p>
+    <w:p>
+      <w:pPr>
+        <w:pStyle w:val="Prrafodelista"/>
+        <w:numPr>
+          <w:ilvl w:val="1"/>
+          <w:numId w:val="7"/>
+        </w:numPr>
+        <w:outlineLvl w:val="1"/>
+      </w:pPr>
+      <w:r>
+        <w:lastRenderedPageBreak/>
+        <w:t xml:space="preserve">Agregar Foto a </w:t>
+      </w:r>
+      <w:proofErr w:type="spellStart"/>
+      <w:r>
+        <w:t>Categoria</w:t>
+      </w:r>
+      <w:bookmarkStart w:id="0" w:name="_GoBack"/>
+      <w:bookmarkEnd w:id="0"/>
+      <w:proofErr w:type="spellEnd"/>
+    </w:p>
+    <w:p>
+      <w:pPr>
+        <w:ind w:left="360"/>
+        <w:rPr>
+          <w:lang w:val="en-US"/>
+        </w:rPr>
+      </w:pPr>
+      <w:r>
+        <w:rPr>
+          <w:lang w:val="en-US"/>
+        </w:rPr>
+        <w:t xml:space="preserve">POST: </w:t>
+      </w:r>
+      <w:r>
+        <w:rPr>
+          <w:color w:val="2E74B5" w:themeColor="accent1" w:themeShade="BF"/>
+          <w:lang w:val="en-US"/>
+        </w:rPr>
+        <w:t>https://backend-ecollect.herokuapp.com/</w:t>
+      </w:r>
+      <w:r>
+        <w:rPr>
+          <w:lang w:val="en-US"/>
+        </w:rPr>
+        <w:t>api/categoria/imagen</w:t>
+      </w:r>
+    </w:p>
+    <w:p>
+      <w:pPr>
+        <w:ind w:left="360"/>
+        <w:rPr>
+          <w:lang w:val="en-US"/>
+        </w:rPr>
+      </w:pPr>
+      <w:r>
+        <w:rPr>
+          <w:noProof/>
+          <w:lang w:val="es-PE" w:eastAsia="es-PE"/>
+        </w:rPr>
+        <w:drawing>
+          <wp:inline distT="0" distB="0" distL="0" distR="0" wp14:anchorId="64206568" wp14:editId="625B79FB">
+            <wp:extent cx="6619875" cy="4495800"/>
+            <wp:effectExtent l="0" t="0" r="9525" b="0"/>
+            <wp:docPr id="13" name="Imagen 13"/>
+            <wp:cNvGraphicFramePr>
+              <a:graphicFrameLocks xmlns:a="http://schemas.openxmlformats.org/drawingml/2006/main" noChangeAspect="1"/>
+            </wp:cNvGraphicFramePr>
+            <a:graphic xmlns:a="http://schemas.openxmlformats.org/drawingml/2006/main">
+              <a:graphicData uri="http://schemas.openxmlformats.org/drawingml/2006/picture">
+                <pic:pic xmlns:pic="http://schemas.openxmlformats.org/drawingml/2006/picture">
+                  <pic:nvPicPr>
+                    <pic:cNvPr id="1" name=""/>
+                    <pic:cNvPicPr/>
+                  </pic:nvPicPr>
+                  <pic:blipFill>
+                    <a:blip r:embed="rId37"/>
+                    <a:stretch>
+                      <a:fillRect/>
+                    </a:stretch>
+                  </pic:blipFill>
+                  <pic:spPr>
+                    <a:xfrm>
+                      <a:off x="0" y="0"/>
+                      <a:ext cx="6619875" cy="4495800"/>
                     </a:xfrm>
                     <a:prstGeom prst="rect">
                       <a:avLst/>
@@ -6010,7 +6118,7 @@
 </file>
 
 <file path=customXml/itemProps1.xml><?xml version="1.0" encoding="utf-8"?>
-<ds:datastoreItem xmlns:ds="http://schemas.openxmlformats.org/officeDocument/2006/customXml" ds:itemID="{9CD254DF-82B2-415B-84C8-457A5A535DAF}">
+<ds:datastoreItem xmlns:ds="http://schemas.openxmlformats.org/officeDocument/2006/customXml" ds:itemID="{8B57EF09-BD65-4638-AF79-BAE4F717F705}">
   <ds:schemaRefs>
     <ds:schemaRef ds:uri="http://schemas.openxmlformats.org/officeDocument/2006/bibliography"/>
   </ds:schemaRefs>

</xml_diff>